<commit_message>
Fixed mistake in manual
</commit_message>
<xml_diff>
--- a/Manual/Manual.docx
+++ b/Manual/Manual.docx
@@ -69,7 +69,31 @@
       </w:pPr>
       <w:r>
         <w:rPr/>
-        <w:t>Copy the included .asm file to your MARS directory</w:t>
+        <w:t xml:space="preserve">Copy </w:t>
+      </w:r>
+      <w:r>
+        <w:rPr/>
+        <w:t xml:space="preserve">all the included </w:t>
+      </w:r>
+      <w:r>
+        <w:rPr/>
+        <w:t>file</w:t>
+      </w:r>
+      <w:r>
+        <w:rPr/>
+        <w:t>s</w:t>
+      </w:r>
+      <w:r>
+        <w:rPr/>
+        <w:t xml:space="preserve"> </w:t>
+      </w:r>
+      <w:r>
+        <w:rPr/>
+        <w:t>in</w:t>
+      </w:r>
+      <w:r>
+        <w:rPr/>
+        <w:t>to your MARS directory</w:t>
       </w:r>
     </w:p>
     <w:p>

</xml_diff>